<commit_message>
Added documentation for sign up feature
</commit_message>
<xml_diff>
--- a/SmartStar Documentation.docx
+++ b/SmartStar Documentation.docx
@@ -47,7 +47,7 @@
                     <pic:cNvPicPr/>
                   </pic:nvPicPr>
                   <pic:blipFill>
-                    <a:blip r:embed="rId4"/>
+                    <a:blip r:embed="rId5"/>
                     <a:stretch>
                       <a:fillRect/>
                     </a:stretch>
@@ -118,6 +118,9 @@
             <w:pPr>
               <w:spacing w:line="276" w:lineRule="auto"/>
             </w:pPr>
+            <w:r>
+              <w:t>SignIn-1</w:t>
+            </w:r>
           </w:p>
         </w:tc>
       </w:tr>
@@ -152,6 +155,9 @@
             <w:pPr>
               <w:spacing w:line="276" w:lineRule="auto"/>
             </w:pPr>
+            <w:r>
+              <w:t>Sign Up</w:t>
+            </w:r>
           </w:p>
         </w:tc>
       </w:tr>
@@ -186,6 +192,12 @@
             <w:pPr>
               <w:spacing w:line="276" w:lineRule="auto"/>
             </w:pPr>
+            <w:r>
+              <w:t>New users sign up</w:t>
+            </w:r>
+            <w:r>
+              <w:t xml:space="preserve"> to access SmartStar.</w:t>
+            </w:r>
           </w:p>
         </w:tc>
       </w:tr>
@@ -220,6 +232,9 @@
             <w:pPr>
               <w:spacing w:line="276" w:lineRule="auto"/>
             </w:pPr>
+            <w:r>
+              <w:t>Student &amp; Lecturer</w:t>
+            </w:r>
           </w:p>
         </w:tc>
       </w:tr>
@@ -254,6 +269,9 @@
             <w:pPr>
               <w:spacing w:line="276" w:lineRule="auto"/>
             </w:pPr>
+            <w:r>
+              <w:t>-</w:t>
+            </w:r>
           </w:p>
         </w:tc>
       </w:tr>
@@ -288,6 +306,9 @@
             <w:pPr>
               <w:spacing w:line="276" w:lineRule="auto"/>
             </w:pPr>
+            <w:r>
+              <w:t>New user account is created.</w:t>
+            </w:r>
           </w:p>
         </w:tc>
       </w:tr>
@@ -387,6 +408,71 @@
             <w:pPr>
               <w:spacing w:line="276" w:lineRule="auto"/>
             </w:pPr>
+            <w:r>
+              <w:t xml:space="preserve">1. </w:t>
+            </w:r>
+            <w:r>
+              <w:t>User selects “Sign Up”.</w:t>
+            </w:r>
+          </w:p>
+          <w:p>
+            <w:pPr>
+              <w:spacing w:line="276" w:lineRule="auto"/>
+            </w:pPr>
+          </w:p>
+          <w:p>
+            <w:pPr>
+              <w:spacing w:line="276" w:lineRule="auto"/>
+            </w:pPr>
+          </w:p>
+          <w:p>
+            <w:pPr>
+              <w:spacing w:line="276" w:lineRule="auto"/>
+            </w:pPr>
+            <w:r>
+              <w:t>3. User selects</w:t>
+            </w:r>
+            <w:r>
+              <w:t xml:space="preserve"> </w:t>
+            </w:r>
+            <w:r>
+              <w:t>role</w:t>
+            </w:r>
+            <w:r>
+              <w:t>, enters</w:t>
+            </w:r>
+            <w:r>
+              <w:t xml:space="preserve"> </w:t>
+            </w:r>
+            <w:r>
+              <w:t>username, password, confirm password</w:t>
+            </w:r>
+            <w:r>
+              <w:t>.</w:t>
+            </w:r>
+          </w:p>
+          <w:p>
+            <w:pPr>
+              <w:spacing w:line="276" w:lineRule="auto"/>
+            </w:pPr>
+          </w:p>
+          <w:p>
+            <w:pPr>
+              <w:spacing w:line="276" w:lineRule="auto"/>
+            </w:pPr>
+          </w:p>
+          <w:p>
+            <w:pPr>
+              <w:spacing w:line="276" w:lineRule="auto"/>
+            </w:pPr>
+          </w:p>
+          <w:p>
+            <w:pPr>
+              <w:spacing w:line="276" w:lineRule="auto"/>
+            </w:pPr>
+            <w:r>
+              <w:t>5. User enters personal details.</w:t>
+            </w:r>
           </w:p>
         </w:tc>
         <w:tc>
@@ -397,6 +483,68 @@
             <w:pPr>
               <w:spacing w:line="276" w:lineRule="auto"/>
             </w:pPr>
+          </w:p>
+          <w:p>
+            <w:pPr>
+              <w:spacing w:line="276" w:lineRule="auto"/>
+            </w:pPr>
+            <w:r>
+              <w:t>2. System</w:t>
+            </w:r>
+            <w:r>
+              <w:t xml:space="preserve"> asks </w:t>
+            </w:r>
+            <w:r>
+              <w:t>for role[1], username, password, confirm password</w:t>
+            </w:r>
+            <w:r>
+              <w:t>.</w:t>
+            </w:r>
+          </w:p>
+          <w:p>
+            <w:pPr>
+              <w:spacing w:line="276" w:lineRule="auto"/>
+            </w:pPr>
+          </w:p>
+          <w:p>
+            <w:pPr>
+              <w:spacing w:line="276" w:lineRule="auto"/>
+            </w:pPr>
+          </w:p>
+          <w:p>
+            <w:pPr>
+              <w:spacing w:line="276" w:lineRule="auto"/>
+            </w:pPr>
+            <w:r>
+              <w:t>If username is valid AND password is valid:</w:t>
+            </w:r>
+          </w:p>
+          <w:p>
+            <w:pPr>
+              <w:spacing w:line="276" w:lineRule="auto"/>
+            </w:pPr>
+            <w:r>
+              <w:t xml:space="preserve">4. </w:t>
+            </w:r>
+            <w:r>
+              <w:t>System asks for personal details.</w:t>
+            </w:r>
+          </w:p>
+          <w:p>
+            <w:pPr>
+              <w:spacing w:line="276" w:lineRule="auto"/>
+            </w:pPr>
+          </w:p>
+          <w:p>
+            <w:pPr>
+              <w:spacing w:line="276" w:lineRule="auto"/>
+            </w:pPr>
+            <w:r>
+              <w:t>6. System displays “Your user account has been created</w:t>
+            </w:r>
+            <w:r>
+              <w:t>. Welcome to SmartStar!”</w:t>
+            </w:r>
           </w:p>
         </w:tc>
       </w:tr>
@@ -506,11 +654,98 @@
             <w:pPr>
               <w:spacing w:line="276" w:lineRule="auto"/>
             </w:pPr>
+            <w:r>
+              <w:t>4a. If username is invalid</w:t>
+            </w:r>
+            <w:r>
+              <w:t xml:space="preserve"> OR password is invalid</w:t>
+            </w:r>
+            <w:r>
+              <w:t>:</w:t>
+            </w:r>
+          </w:p>
+          <w:p>
+            <w:pPr>
+              <w:spacing w:line="276" w:lineRule="auto"/>
+            </w:pPr>
+            <w:r>
+              <w:lastRenderedPageBreak/>
+              <w:t xml:space="preserve">4a1. </w:t>
+            </w:r>
+            <w:r>
+              <w:t>System returns to Step 3.</w:t>
+            </w:r>
           </w:p>
         </w:tc>
       </w:tr>
     </w:tbl>
-    <w:p/>
+    <w:p>
+      <w:r>
+        <w:lastRenderedPageBreak/>
+        <w:t>[1]: There are 2 roles: Student and Lecturer.</w:t>
+      </w:r>
+      <w:r>
+        <w:t xml:space="preserve"> Each user choose ONE role only.</w:t>
+      </w:r>
+    </w:p>
+    <w:p>
+      <w:pPr>
+        <w:pStyle w:val="Heading2"/>
+      </w:pPr>
+      <w:r>
+        <w:t>System sequence diagram</w:t>
+      </w:r>
+    </w:p>
+    <w:p>
+      <w:r>
+        <w:t xml:space="preserve">Sign Up </w:t>
+      </w:r>
+      <w:r>
+        <w:t>SD</w:t>
+      </w:r>
+    </w:p>
+    <w:p>
+      <w:r>
+        <w:rPr>
+          <w:noProof/>
+        </w:rPr>
+        <w:drawing>
+          <wp:inline distT="0" distB="0" distL="0" distR="0" wp14:anchorId="53AC8EBC" wp14:editId="04933E97">
+            <wp:extent cx="5731510" cy="5731510"/>
+            <wp:effectExtent l="0" t="0" r="2540" b="2540"/>
+            <wp:docPr id="2" name="Picture 2" descr="Diagram&#10;&#10;Description automatically generated"/>
+            <wp:cNvGraphicFramePr>
+              <a:graphicFrameLocks xmlns:a="http://schemas.openxmlformats.org/drawingml/2006/main" noChangeAspect="1"/>
+            </wp:cNvGraphicFramePr>
+            <a:graphic xmlns:a="http://schemas.openxmlformats.org/drawingml/2006/main">
+              <a:graphicData uri="http://schemas.openxmlformats.org/drawingml/2006/picture">
+                <pic:pic xmlns:pic="http://schemas.openxmlformats.org/drawingml/2006/picture">
+                  <pic:nvPicPr>
+                    <pic:cNvPr id="2" name="Picture 2" descr="Diagram&#10;&#10;Description automatically generated"/>
+                    <pic:cNvPicPr/>
+                  </pic:nvPicPr>
+                  <pic:blipFill>
+                    <a:blip r:embed="rId6"/>
+                    <a:stretch>
+                      <a:fillRect/>
+                    </a:stretch>
+                  </pic:blipFill>
+                  <pic:spPr>
+                    <a:xfrm>
+                      <a:off x="0" y="0"/>
+                      <a:ext cx="5731510" cy="5731510"/>
+                    </a:xfrm>
+                    <a:prstGeom prst="rect">
+                      <a:avLst/>
+                    </a:prstGeom>
+                  </pic:spPr>
+                </pic:pic>
+              </a:graphicData>
+            </a:graphic>
+          </wp:inline>
+        </w:drawing>
+      </w:r>
+    </w:p>
     <w:sectPr>
       <w:pgSz w:w="11906" w:h="16838"/>
       <w:pgMar w:top="1440" w:right="1440" w:bottom="1440" w:left="1440" w:header="708" w:footer="708" w:gutter="0"/>
@@ -519,6 +754,126 @@
     </w:sectPr>
   </w:body>
 </w:document>
+</file>
+
+<file path=word/numbering.xml><?xml version="1.0" encoding="utf-8"?>
+<w:numbering xmlns:wpc="http://schemas.microsoft.com/office/word/2010/wordprocessingCanvas" xmlns:cx="http://schemas.microsoft.com/office/drawing/2014/chartex" xmlns:cx1="http://schemas.microsoft.com/office/drawing/2015/9/8/chartex" xmlns:cx2="http://schemas.microsoft.com/office/drawing/2015/10/21/chartex" xmlns:cx3="http://schemas.microsoft.com/office/drawing/2016/5/9/chartex" xmlns:cx4="http://schemas.microsoft.com/office/drawing/2016/5/10/chartex" xmlns:cx5="http://schemas.microsoft.com/office/drawing/2016/5/11/chartex" xmlns:cx6="http://schemas.microsoft.com/office/drawing/2016/5/12/chartex" xmlns:cx7="http://schemas.microsoft.com/office/drawing/2016/5/13/chartex" xmlns:cx8="http://schemas.microsoft.com/office/drawing/2016/5/14/chartex" xmlns:mc="http://schemas.openxmlformats.org/markup-compatibility/2006" xmlns:aink="http://schemas.microsoft.com/office/drawing/2016/ink" xmlns:am3d="http://schemas.microsoft.com/office/drawing/2017/model3d" xmlns:o="urn:schemas-microsoft-com:office:office" xmlns:oel="http://schemas.microsoft.com/office/2019/extlst" xmlns:r="http://schemas.openxmlformats.org/officeDocument/2006/relationships" xmlns:m="http://schemas.openxmlformats.org/officeDocument/2006/math" xmlns:v="urn:schemas-microsoft-com:vml" xmlns:wp14="http://schemas.microsoft.com/office/word/2010/wordprocessingDrawing" xmlns:wp="http://schemas.openxmlformats.org/drawingml/2006/wordprocessingDrawing" xmlns:w10="urn:schemas-microsoft-com:office:word" xmlns:w="http://schemas.openxmlformats.org/wordprocessingml/2006/main" xmlns:w14="http://schemas.microsoft.com/office/word/2010/wordml" xmlns:w15="http://schemas.microsoft.com/office/word/2012/wordml" xmlns:w16cex="http://schemas.microsoft.com/office/word/2018/wordml/cex" xmlns:w16cid="http://schemas.microsoft.com/office/word/2016/wordml/cid" xmlns:w16="http://schemas.microsoft.com/office/word/2018/wordml" xmlns:w16sdtdh="http://schemas.microsoft.com/office/word/2020/wordml/sdtdatahash" xmlns:w16se="http://schemas.microsoft.com/office/word/2015/wordml/symex" xmlns:wpg="http://schemas.microsoft.com/office/word/2010/wordprocessingGroup" xmlns:wpi="http://schemas.microsoft.com/office/word/2010/wordprocessingInk" xmlns:wne="http://schemas.microsoft.com/office/word/2006/wordml" xmlns:wps="http://schemas.microsoft.com/office/word/2010/wordprocessingShape" mc:Ignorable="w14 w15 w16se w16cid w16 w16cex w16sdtdh wp14">
+  <w:abstractNum w:abstractNumId="0" w15:restartNumberingAfterBreak="0">
+    <w:nsid w:val="24E47B38"/>
+    <w:multiLevelType w:val="hybridMultilevel"/>
+    <w:tmpl w:val="946C6E3E"/>
+    <w:lvl w:ilvl="0" w:tplc="A554096A">
+      <w:numFmt w:val="bullet"/>
+      <w:lvlText w:val="-"/>
+      <w:lvlJc w:val="left"/>
+      <w:pPr>
+        <w:ind w:left="720" w:hanging="360"/>
+      </w:pPr>
+      <w:rPr>
+        <w:rFonts w:ascii="Times New Roman" w:eastAsiaTheme="minorEastAsia" w:hAnsi="Times New Roman" w:cs="Times New Roman" w:hint="default"/>
+      </w:rPr>
+    </w:lvl>
+    <w:lvl w:ilvl="1" w:tplc="44090003" w:tentative="1">
+      <w:start w:val="1"/>
+      <w:numFmt w:val="bullet"/>
+      <w:lvlText w:val="o"/>
+      <w:lvlJc w:val="left"/>
+      <w:pPr>
+        <w:ind w:left="1440" w:hanging="360"/>
+      </w:pPr>
+      <w:rPr>
+        <w:rFonts w:ascii="Courier New" w:hAnsi="Courier New" w:cs="Courier New" w:hint="default"/>
+      </w:rPr>
+    </w:lvl>
+    <w:lvl w:ilvl="2" w:tplc="44090005" w:tentative="1">
+      <w:start w:val="1"/>
+      <w:numFmt w:val="bullet"/>
+      <w:lvlText w:val=""/>
+      <w:lvlJc w:val="left"/>
+      <w:pPr>
+        <w:ind w:left="2160" w:hanging="360"/>
+      </w:pPr>
+      <w:rPr>
+        <w:rFonts w:ascii="Wingdings" w:hAnsi="Wingdings" w:hint="default"/>
+      </w:rPr>
+    </w:lvl>
+    <w:lvl w:ilvl="3" w:tplc="44090001" w:tentative="1">
+      <w:start w:val="1"/>
+      <w:numFmt w:val="bullet"/>
+      <w:lvlText w:val=""/>
+      <w:lvlJc w:val="left"/>
+      <w:pPr>
+        <w:ind w:left="2880" w:hanging="360"/>
+      </w:pPr>
+      <w:rPr>
+        <w:rFonts w:ascii="Symbol" w:hAnsi="Symbol" w:hint="default"/>
+      </w:rPr>
+    </w:lvl>
+    <w:lvl w:ilvl="4" w:tplc="44090003" w:tentative="1">
+      <w:start w:val="1"/>
+      <w:numFmt w:val="bullet"/>
+      <w:lvlText w:val="o"/>
+      <w:lvlJc w:val="left"/>
+      <w:pPr>
+        <w:ind w:left="3600" w:hanging="360"/>
+      </w:pPr>
+      <w:rPr>
+        <w:rFonts w:ascii="Courier New" w:hAnsi="Courier New" w:cs="Courier New" w:hint="default"/>
+      </w:rPr>
+    </w:lvl>
+    <w:lvl w:ilvl="5" w:tplc="44090005" w:tentative="1">
+      <w:start w:val="1"/>
+      <w:numFmt w:val="bullet"/>
+      <w:lvlText w:val=""/>
+      <w:lvlJc w:val="left"/>
+      <w:pPr>
+        <w:ind w:left="4320" w:hanging="360"/>
+      </w:pPr>
+      <w:rPr>
+        <w:rFonts w:ascii="Wingdings" w:hAnsi="Wingdings" w:hint="default"/>
+      </w:rPr>
+    </w:lvl>
+    <w:lvl w:ilvl="6" w:tplc="44090001" w:tentative="1">
+      <w:start w:val="1"/>
+      <w:numFmt w:val="bullet"/>
+      <w:lvlText w:val=""/>
+      <w:lvlJc w:val="left"/>
+      <w:pPr>
+        <w:ind w:left="5040" w:hanging="360"/>
+      </w:pPr>
+      <w:rPr>
+        <w:rFonts w:ascii="Symbol" w:hAnsi="Symbol" w:hint="default"/>
+      </w:rPr>
+    </w:lvl>
+    <w:lvl w:ilvl="7" w:tplc="44090003" w:tentative="1">
+      <w:start w:val="1"/>
+      <w:numFmt w:val="bullet"/>
+      <w:lvlText w:val="o"/>
+      <w:lvlJc w:val="left"/>
+      <w:pPr>
+        <w:ind w:left="5760" w:hanging="360"/>
+      </w:pPr>
+      <w:rPr>
+        <w:rFonts w:ascii="Courier New" w:hAnsi="Courier New" w:cs="Courier New" w:hint="default"/>
+      </w:rPr>
+    </w:lvl>
+    <w:lvl w:ilvl="8" w:tplc="44090005" w:tentative="1">
+      <w:start w:val="1"/>
+      <w:numFmt w:val="bullet"/>
+      <w:lvlText w:val=""/>
+      <w:lvlJc w:val="left"/>
+      <w:pPr>
+        <w:ind w:left="6480" w:hanging="360"/>
+      </w:pPr>
+      <w:rPr>
+        <w:rFonts w:ascii="Wingdings" w:hAnsi="Wingdings" w:hint="default"/>
+      </w:rPr>
+    </w:lvl>
+  </w:abstractNum>
+  <w:num w:numId="1" w16cid:durableId="275522880">
+    <w:abstractNumId w:val="0"/>
+  </w:num>
+</w:numbering>
 </file>
 
 <file path=word/styles.xml><?xml version="1.0" encoding="utf-8"?>
@@ -1147,6 +1502,17 @@
       </w:tblBorders>
     </w:tblPr>
   </w:style>
+  <w:style w:type="paragraph" w:styleId="ListParagraph">
+    <w:name w:val="List Paragraph"/>
+    <w:basedOn w:val="Normal"/>
+    <w:uiPriority w:val="34"/>
+    <w:qFormat/>
+    <w:rsid w:val="00155921"/>
+    <w:pPr>
+      <w:ind w:left="720"/>
+      <w:contextualSpacing/>
+    </w:pPr>
+  </w:style>
 </w:styles>
 </file>
 

</xml_diff>